<commit_message>
Upload project-draft document with some updates.
</commit_message>
<xml_diff>
--- a/project_draft/project_draft.docx
+++ b/project_draft/project_draft.docx
@@ -14,8 +14,21 @@
       <w:pPr>
         <w:pStyle w:val="Subtitle"/>
       </w:pPr>
-      <w:r>
-        <w:t xml:space="preserve">Rezana Ganie and </w:t>
+      <w:proofErr w:type="spellStart"/>
+      <w:r>
+        <w:t>Rezana</w:t>
+      </w:r>
+      <w:proofErr w:type="spellEnd"/>
+      <w:r>
+        <w:t xml:space="preserve"> </w:t>
+      </w:r>
+      <w:proofErr w:type="spellStart"/>
+      <w:r>
+        <w:t>Ganie</w:t>
+      </w:r>
+      <w:proofErr w:type="spellEnd"/>
+      <w:r>
+        <w:t xml:space="preserve"> and </w:t>
       </w:r>
       <w:r>
         <w:t>David Alejandro Henriquez</w:t>
@@ -39,13 +52,7 @@
           <w:rPr>
             <w:rStyle w:val="Hyperlink"/>
           </w:rPr>
-          <w:t>dhenriquez3</w:t>
-        </w:r>
-        <w:r>
-          <w:rPr>
-            <w:rStyle w:val="Hyperlink"/>
-          </w:rPr>
-          <w:t>@gatech.edu</w:t>
+          <w:t>dhenriquez3@gatech.edu</w:t>
         </w:r>
       </w:hyperlink>
     </w:p>
@@ -92,29 +99,93 @@
         <w:t>Introduction</w:t>
       </w:r>
     </w:p>
-    <w:p/>
     <w:p>
-      <w:r>
-        <w:t>A clear, high-level description of what the original</w:t>
-      </w:r>
-      <w:r>
-        <w:t xml:space="preserve"> </w:t>
-      </w:r>
-      <w:r>
-        <w:t>paper is about and what is the contribution of it.</w:t>
+      <w:pPr>
+        <w:rPr>
+          <w:color w:val="FF0000"/>
+        </w:rPr>
+      </w:pPr>
+      <w:r>
+        <w:rPr>
+          <w:color w:val="FF0000"/>
+        </w:rPr>
+        <w:t>A clear, high-level description of what the original paper is about and what is the contribution of it.</w:t>
       </w:r>
     </w:p>
     <w:p>
       <w:pPr>
-        <w:pStyle w:val="Heading1"/>
-      </w:pPr>
-      <w:r>
-        <w:t>Scope of Reproducibility</w:t>
+        <w:rPr>
+          <w:color w:val="000000" w:themeColor="text1"/>
+        </w:rPr>
+      </w:pPr>
+      <w:r>
+        <w:rPr>
+          <w:color w:val="000000" w:themeColor="text1"/>
+        </w:rPr>
+        <w:t xml:space="preserve">The paper chosen to reproduce is AI-Driven Clinical Decision Support: Enhancing Disease Diagnosis Exploiting Patients Similarity. In this paper, the authors intend to create a Clinical Decision Support System (CDS) that identifies diseases and suggests treatments. Besides, the CDS uses heterogeneous data from multiple sources. </w:t>
+      </w:r>
+      <w:r>
+        <w:rPr>
+          <w:color w:val="000000" w:themeColor="text1"/>
+        </w:rPr>
+        <w:t>For</w:t>
+      </w:r>
+      <w:r>
+        <w:rPr>
+          <w:color w:val="000000" w:themeColor="text1"/>
+        </w:rPr>
+        <w:t xml:space="preserve"> this work, the author focuses on creating a model that predicts diagnosis based on patient </w:t>
+      </w:r>
+      <w:r>
+        <w:rPr>
+          <w:color w:val="000000" w:themeColor="text1"/>
+        </w:rPr>
+        <w:t>symptoms</w:t>
+      </w:r>
+      <w:r>
+        <w:rPr>
+          <w:color w:val="000000" w:themeColor="text1"/>
+        </w:rPr>
+        <w:t xml:space="preserve"> and preliminary diagnosis.</w:t>
       </w:r>
     </w:p>
     <w:p>
-      <w:r>
-        <w:t>List all hypotheses from the paper you will test and corresponding experiments you will run</w:t>
+      <w:pPr>
+        <w:rPr>
+          <w:color w:val="000000" w:themeColor="text1"/>
+        </w:rPr>
+      </w:pPr>
+      <w:r>
+        <w:rPr>
+          <w:color w:val="000000" w:themeColor="text1"/>
+        </w:rPr>
+        <w:t xml:space="preserve">The model constructed consists of 5 steps. First, build a patient feature vector composed of symptoms and preliminary diagnosis from EHR data. Second, generating a semantic corpus through different medical knowledge (30 million documents from scholarly articles in PubMed and clinical notes in the MIMIC-III Clinical Database). Third, a single-layer Neural Network is used to create word embeddings. The library </w:t>
+      </w:r>
+      <w:proofErr w:type="spellStart"/>
+      <w:r>
+        <w:rPr>
+          <w:color w:val="000000" w:themeColor="text1"/>
+        </w:rPr>
+        <w:t>BioSentVec</w:t>
+      </w:r>
+      <w:proofErr w:type="spellEnd"/>
+      <w:r>
+        <w:rPr>
+          <w:color w:val="000000" w:themeColor="text1"/>
+        </w:rPr>
+        <w:t xml:space="preserve"> (an unsupervised version of Fast-Text, and an extension of word2vec (CBOW) to sentences) was used in the last two tasks. Fourth, once the vector representations of each patient's symptoms and diagnosis are created a similarity profile is constructed (a cosine-type similarity map is used). Finally, the fifth step is creating the predictions. In the fifth step, the top k predictions are recorded within a threshold alpha for symptoms and beta for </w:t>
+      </w:r>
+      <w:r>
+        <w:rPr>
+          <w:color w:val="000000" w:themeColor="text1"/>
+        </w:rPr>
+        <w:t>diagnosis</w:t>
+      </w:r>
+      <w:r>
+        <w:rPr>
+          <w:color w:val="000000" w:themeColor="text1"/>
+        </w:rPr>
+        <w:t xml:space="preserve">.  </w:t>
       </w:r>
     </w:p>
     <w:p>
@@ -122,262 +193,1030 @@
         <w:pStyle w:val="Heading1"/>
       </w:pPr>
       <w:r>
-        <w:t>Methodology</w:t>
+        <w:t>Scope of Reproducibility</w:t>
       </w:r>
     </w:p>
     <w:p>
       <w:pPr>
-        <w:pStyle w:val="Heading2"/>
-      </w:pPr>
-      <w:r>
-        <w:t>Model Descriptions</w:t>
+        <w:rPr>
+          <w:color w:val="FF0000"/>
+        </w:rPr>
+      </w:pPr>
+      <w:r>
+        <w:rPr>
+          <w:color w:val="FF0000"/>
+        </w:rPr>
+        <w:t>List all hypotheses from the paper you will test and corresponding experiments you will run</w:t>
+      </w:r>
+      <w:r>
+        <w:rPr>
+          <w:color w:val="FF0000"/>
+        </w:rPr>
+        <w:t>.</w:t>
       </w:r>
     </w:p>
     <w:p>
-      <w:r>
-        <w:t>Model description</w:t>
+      <w:pPr>
+        <w:spacing w:after="0" w:line="240" w:lineRule="auto"/>
+        <w:jc w:val="left"/>
+        <w:rPr>
+          <w:rFonts w:ascii="Times New Roman" w:hAnsi="Times New Roman"/>
+          <w:color w:val="0E101A"/>
+          <w:spacing w:val="0"/>
+          <w:kern w:val="0"/>
+          <w:sz w:val="24"/>
+          <w:szCs w:val="24"/>
+          <w:lang w:val="en-DE" w:eastAsia="en-GB"/>
+          <w14:ligatures w14:val="none"/>
+          <w14:numForm w14:val="default"/>
+          <w14:numSpacing w14:val="default"/>
+        </w:rPr>
+      </w:pPr>
+      <w:r>
+        <w:rPr>
+          <w:rFonts w:ascii="Times New Roman" w:hAnsi="Times New Roman"/>
+          <w:color w:val="0E101A"/>
+          <w:spacing w:val="0"/>
+          <w:kern w:val="0"/>
+          <w:sz w:val="24"/>
+          <w:szCs w:val="24"/>
+          <w:lang w:val="en-DE" w:eastAsia="en-GB"/>
+          <w14:ligatures w14:val="none"/>
+          <w14:numForm w14:val="default"/>
+          <w14:numSpacing w14:val="default"/>
+        </w:rPr>
+        <w:lastRenderedPageBreak/>
+        <w:t>The results we intend to reproduce are the results concerning the disease prediction based on patient similarity, more precisely the hypothesis that the approach is effective and accurate. The results to reproduce are:</w:t>
       </w:r>
     </w:p>
     <w:p>
-      <w:r>
-        <w:t>– Model architecture: layer number/size/type, activation function, etc</w:t>
+      <w:pPr>
+        <w:numPr>
+          <w:ilvl w:val="0"/>
+          <w:numId w:val="49"/>
+        </w:numPr>
+        <w:spacing w:after="0" w:line="240" w:lineRule="auto"/>
+        <w:jc w:val="left"/>
+        <w:rPr>
+          <w:rFonts w:ascii="Times New Roman" w:hAnsi="Times New Roman"/>
+          <w:color w:val="0E101A"/>
+          <w:spacing w:val="0"/>
+          <w:kern w:val="0"/>
+          <w:sz w:val="24"/>
+          <w:szCs w:val="24"/>
+          <w:lang w:val="en-DE" w:eastAsia="en-GB"/>
+          <w14:ligatures w14:val="none"/>
+          <w14:numForm w14:val="default"/>
+          <w14:numSpacing w14:val="default"/>
+        </w:rPr>
+      </w:pPr>
+      <w:r>
+        <w:rPr>
+          <w:rFonts w:ascii="Times New Roman" w:hAnsi="Times New Roman"/>
+          <w:color w:val="0E101A"/>
+          <w:spacing w:val="0"/>
+          <w:kern w:val="0"/>
+          <w:sz w:val="24"/>
+          <w:szCs w:val="24"/>
+          <w:lang w:val="en-DE" w:eastAsia="en-GB"/>
+          <w14:ligatures w14:val="none"/>
+          <w14:numForm w14:val="default"/>
+          <w14:numSpacing w14:val="default"/>
+        </w:rPr>
+        <w:t>The precision metric results for different alpha and k.</w:t>
       </w:r>
     </w:p>
     <w:p>
-      <w:r>
-        <w:t>– Training objectives: loss function, optimizer, weight of each loss term, etc</w:t>
+      <w:pPr>
+        <w:numPr>
+          <w:ilvl w:val="0"/>
+          <w:numId w:val="49"/>
+        </w:numPr>
+        <w:spacing w:after="0" w:line="240" w:lineRule="auto"/>
+        <w:jc w:val="left"/>
+        <w:rPr>
+          <w:rFonts w:ascii="Times New Roman" w:hAnsi="Times New Roman"/>
+          <w:color w:val="0E101A"/>
+          <w:spacing w:val="0"/>
+          <w:kern w:val="0"/>
+          <w:sz w:val="24"/>
+          <w:szCs w:val="24"/>
+          <w:lang w:val="en-DE" w:eastAsia="en-GB"/>
+          <w14:ligatures w14:val="none"/>
+          <w14:numForm w14:val="default"/>
+          <w14:numSpacing w14:val="default"/>
+        </w:rPr>
+      </w:pPr>
+      <w:r>
+        <w:rPr>
+          <w:rFonts w:ascii="Times New Roman" w:hAnsi="Times New Roman"/>
+          <w:color w:val="0E101A"/>
+          <w:spacing w:val="0"/>
+          <w:kern w:val="0"/>
+          <w:sz w:val="24"/>
+          <w:szCs w:val="24"/>
+          <w:lang w:val="en-DE" w:eastAsia="en-GB"/>
+          <w14:ligatures w14:val="none"/>
+          <w14:numForm w14:val="default"/>
+          <w14:numSpacing w14:val="default"/>
+        </w:rPr>
+        <w:t>The recall metric results for different alpha and k.</w:t>
       </w:r>
     </w:p>
     <w:p>
-      <w:r>
-        <w:t>– Others: whether the model is pretrained, Monte Carlo simulation for uncertainty analysis, etc</w:t>
+      <w:pPr>
+        <w:numPr>
+          <w:ilvl w:val="0"/>
+          <w:numId w:val="49"/>
+        </w:numPr>
+        <w:spacing w:after="0" w:line="240" w:lineRule="auto"/>
+        <w:jc w:val="left"/>
+        <w:rPr>
+          <w:rFonts w:ascii="Times New Roman" w:hAnsi="Times New Roman"/>
+          <w:color w:val="0E101A"/>
+          <w:spacing w:val="0"/>
+          <w:kern w:val="0"/>
+          <w:sz w:val="24"/>
+          <w:szCs w:val="24"/>
+          <w:lang w:val="en-DE" w:eastAsia="en-GB"/>
+          <w14:ligatures w14:val="none"/>
+          <w14:numForm w14:val="default"/>
+          <w14:numSpacing w14:val="default"/>
+        </w:rPr>
+      </w:pPr>
+      <w:r>
+        <w:rPr>
+          <w:rFonts w:ascii="Times New Roman" w:hAnsi="Times New Roman"/>
+          <w:color w:val="0E101A"/>
+          <w:spacing w:val="0"/>
+          <w:kern w:val="0"/>
+          <w:sz w:val="24"/>
+          <w:szCs w:val="24"/>
+          <w:lang w:val="en-DE" w:eastAsia="en-GB"/>
+          <w14:ligatures w14:val="none"/>
+          <w14:numForm w14:val="default"/>
+          <w14:numSpacing w14:val="default"/>
+        </w:rPr>
+        <w:t>The number of correct predictions for different k and dataset size.</w:t>
       </w:r>
     </w:p>
     <w:p>
       <w:pPr>
-        <w:pStyle w:val="Heading2"/>
-      </w:pPr>
-      <w:r>
-        <w:t>Data Descriptions</w:t>
+        <w:spacing w:after="0" w:line="240" w:lineRule="auto"/>
+        <w:jc w:val="left"/>
+        <w:rPr>
+          <w:rFonts w:ascii="Times New Roman" w:hAnsi="Times New Roman"/>
+          <w:color w:val="0E101A"/>
+          <w:spacing w:val="0"/>
+          <w:kern w:val="0"/>
+          <w:sz w:val="24"/>
+          <w:szCs w:val="24"/>
+          <w:lang w:val="en-DE" w:eastAsia="en-GB"/>
+          <w14:ligatures w14:val="none"/>
+          <w14:numForm w14:val="default"/>
+          <w14:numSpacing w14:val="default"/>
+        </w:rPr>
+      </w:pPr>
+      <w:r>
+        <w:rPr>
+          <w:rFonts w:ascii="Times New Roman" w:hAnsi="Times New Roman"/>
+          <w:color w:val="0E101A"/>
+          <w:spacing w:val="0"/>
+          <w:kern w:val="0"/>
+          <w:sz w:val="24"/>
+          <w:szCs w:val="24"/>
+          <w:lang w:val="en-DE" w:eastAsia="en-GB"/>
+          <w14:ligatures w14:val="none"/>
+          <w14:numForm w14:val="default"/>
+          <w14:numSpacing w14:val="default"/>
+        </w:rPr>
+        <w:t>In principle, the model would be fed with the sample data, with the objective of expanding to the whole MIMIC-III dataset later. </w:t>
       </w:r>
     </w:p>
     <w:p>
-      <w:r>
-        <w:t>– Source of the data: where the data is collected from</w:t>
-      </w:r>
+      <w:pPr>
+        <w:rPr>
+          <w:color w:val="000000" w:themeColor="text1"/>
+          <w:lang w:val="en-DE"/>
+        </w:rPr>
+      </w:pPr>
     </w:p>
     <w:p>
-      <w:r>
-        <w:t>provide the link if possible; if data is synthetic or</w:t>
+      <w:pPr>
+        <w:pStyle w:val="Heading1"/>
+      </w:pPr>
+      <w:r>
+        <w:t>Methodology</w:t>
       </w:r>
     </w:p>
     <w:p>
-      <w:r>
-        <w:t>self-generated, explain how.</w:t>
+      <w:pPr>
+        <w:pStyle w:val="Heading2"/>
+      </w:pPr>
+      <w:r>
+        <w:t>Model Descriptions</w:t>
       </w:r>
     </w:p>
     <w:p>
-      <w:r>
-        <w:t>– Statistics: dataset size, cross validation split, label</w:t>
+      <w:pPr>
+        <w:rPr>
+          <w:color w:val="FF0000"/>
+        </w:rPr>
+      </w:pPr>
+      <w:r>
+        <w:rPr>
+          <w:color w:val="FF0000"/>
+        </w:rPr>
+        <w:t>Model description</w:t>
       </w:r>
     </w:p>
     <w:p>
-      <w:r>
-        <w:t>distribution, etc</w:t>
-      </w:r>
+      <w:pPr>
+        <w:rPr>
+          <w:color w:val="FF0000"/>
+        </w:rPr>
+      </w:pPr>
+      <w:r>
+        <w:rPr>
+          <w:color w:val="FF0000"/>
+        </w:rPr>
+        <w:t xml:space="preserve">– Model architecture: layer number/size/type, activation function, </w:t>
+      </w:r>
+      <w:proofErr w:type="spellStart"/>
+      <w:r>
+        <w:rPr>
+          <w:color w:val="FF0000"/>
+        </w:rPr>
+        <w:t>etc</w:t>
+      </w:r>
+      <w:proofErr w:type="spellEnd"/>
     </w:p>
     <w:p>
-      <w:r>
-        <w:lastRenderedPageBreak/>
-        <w:t>– How do you use the data: change the class labels,</w:t>
-      </w:r>
+      <w:pPr>
+        <w:rPr>
+          <w:color w:val="FF0000"/>
+        </w:rPr>
+      </w:pPr>
+      <w:r>
+        <w:rPr>
+          <w:color w:val="FF0000"/>
+        </w:rPr>
+        <w:t xml:space="preserve">– Training objectives: loss function, optimizer, weight of each loss term, </w:t>
+      </w:r>
+      <w:proofErr w:type="spellStart"/>
+      <w:r>
+        <w:rPr>
+          <w:color w:val="FF0000"/>
+        </w:rPr>
+        <w:t>etc</w:t>
+      </w:r>
+      <w:proofErr w:type="spellEnd"/>
     </w:p>
     <w:p>
-      <w:r>
-        <w:t>split the dataset to train/valid/test, refining the</w:t>
+      <w:pPr>
+        <w:rPr>
+          <w:color w:val="FF0000"/>
+        </w:rPr>
+      </w:pPr>
+      <w:r>
+        <w:rPr>
+          <w:color w:val="FF0000"/>
+        </w:rPr>
+        <w:t>– Others: whether the model is pretrained, Monte Carlo simulation for uncertainty analysis, etc</w:t>
+      </w:r>
+      <w:r>
+        <w:rPr>
+          <w:color w:val="FF0000"/>
+        </w:rPr>
+        <w:t>.</w:t>
       </w:r>
     </w:p>
     <w:p>
-      <w:r>
-        <w:t>dataset</w:t>
+      <w:pPr>
+        <w:rPr>
+          <w:color w:val="000000" w:themeColor="text1"/>
+        </w:rPr>
+      </w:pPr>
+      <w:r>
+        <w:rPr>
+          <w:color w:val="000000" w:themeColor="text1"/>
+        </w:rPr>
+        <w:t>The pipeline of the model consists of fourth steps: The patient's symptoms and the diagnosis list generator. The feature symptoms list vectorization through the word embedding model BioSent2Vec. The similarity profile construction with the semantic similarity cosine-type function. For a given alpha (symptoms similarity threshold), beta (diagnosis similarity threshold), and k (top k predictions) predicting the patient diagnosis. Finally, the computation of the metrics (precision, recall, and F1-measure).</w:t>
       </w:r>
     </w:p>
     <w:p>
       <w:pPr>
-        <w:pStyle w:val="Heading2"/>
-      </w:pPr>
-      <w:r>
-        <w:t>Computational Implementation</w:t>
+        <w:rPr>
+          <w:color w:val="000000" w:themeColor="text1"/>
+        </w:rPr>
+      </w:pPr>
+      <w:r>
+        <w:rPr>
+          <w:color w:val="000000" w:themeColor="text1"/>
+        </w:rPr>
+        <w:t>It is important to recall that the word embedding task uses a pre-trained BioSent2Vec model.</w:t>
       </w:r>
     </w:p>
     <w:p>
-      <w:r>
-        <w:t>– Report the software and hardware implementation (What is your basic coding framework, PyTorch, Tensorflow, etc? What kind of CPU or GPU do you use?)</w:t>
+      <w:pPr>
+        <w:pStyle w:val="Heading2"/>
+      </w:pPr>
+      <w:r>
+        <w:t>Data Descriptions</w:t>
       </w:r>
     </w:p>
     <w:p>
-      <w:r>
-        <w:t>– Report hyperparameters including learning rate, dropout rate, number of iterations, training time, etc.</w:t>
+      <w:pPr>
+        <w:rPr>
+          <w:color w:val="FF0000"/>
+        </w:rPr>
+      </w:pPr>
+      <w:r>
+        <w:rPr>
+          <w:color w:val="FF0000"/>
+        </w:rPr>
+        <w:t>– Source of the data: where the data is collected from</w:t>
       </w:r>
     </w:p>
     <w:p>
       <w:pPr>
-        <w:pStyle w:val="Heading2"/>
-      </w:pPr>
-      <w:r>
-        <w:t xml:space="preserve">Code </w:t>
+        <w:rPr>
+          <w:color w:val="FF0000"/>
+        </w:rPr>
+      </w:pPr>
+      <w:r>
+        <w:rPr>
+          <w:color w:val="FF0000"/>
+        </w:rPr>
+        <w:t xml:space="preserve">provide the link if </w:t>
+      </w:r>
+      <w:proofErr w:type="gramStart"/>
+      <w:r>
+        <w:rPr>
+          <w:color w:val="FF0000"/>
+        </w:rPr>
+        <w:t>possible;</w:t>
+      </w:r>
+      <w:proofErr w:type="gramEnd"/>
+      <w:r>
+        <w:rPr>
+          <w:color w:val="FF0000"/>
+        </w:rPr>
+        <w:t xml:space="preserve"> if data is synthetic or</w:t>
       </w:r>
     </w:p>
     <w:p>
-      <w:r>
-        <w:t>– Which parts are developed by yourself? Which</w:t>
+      <w:pPr>
+        <w:rPr>
+          <w:color w:val="FF0000"/>
+        </w:rPr>
+      </w:pPr>
+      <w:r>
+        <w:rPr>
+          <w:color w:val="FF0000"/>
+        </w:rPr>
+        <w:t>self-generated, explain how.</w:t>
       </w:r>
     </w:p>
     <w:p>
-      <w:r>
-        <w:t>parts are referred from the codebase in original</w:t>
+      <w:pPr>
+        <w:rPr>
+          <w:color w:val="FF0000"/>
+        </w:rPr>
+      </w:pPr>
+      <w:r>
+        <w:rPr>
+          <w:color w:val="FF0000"/>
+        </w:rPr>
+        <w:t>– Statistics: dataset size, cross validation split, label</w:t>
       </w:r>
     </w:p>
     <w:p>
-      <w:r>
-        <w:t>paper or other resources?</w:t>
-      </w:r>
+      <w:pPr>
+        <w:rPr>
+          <w:color w:val="FF0000"/>
+        </w:rPr>
+      </w:pPr>
+      <w:r>
+        <w:rPr>
+          <w:color w:val="FF0000"/>
+        </w:rPr>
+        <w:lastRenderedPageBreak/>
+        <w:t xml:space="preserve">distribution, </w:t>
+      </w:r>
+      <w:proofErr w:type="spellStart"/>
+      <w:r>
+        <w:rPr>
+          <w:color w:val="FF0000"/>
+        </w:rPr>
+        <w:t>etc</w:t>
+      </w:r>
+      <w:proofErr w:type="spellEnd"/>
     </w:p>
     <w:p>
-      <w:r>
-        <w:t>– Provided link to your repo (Github, Gitlab,</w:t>
+      <w:pPr>
+        <w:rPr>
+          <w:color w:val="FF0000"/>
+        </w:rPr>
+      </w:pPr>
+      <w:r>
+        <w:rPr>
+          <w:color w:val="FF0000"/>
+        </w:rPr>
+        <w:t>– How do you use the data: change the class labels,</w:t>
       </w:r>
     </w:p>
     <w:p>
-      <w:r>
-        <w:t>Bitbucket, etc). Your repo should include detailed documents (README file) telling readers:</w:t>
+      <w:pPr>
+        <w:rPr>
+          <w:color w:val="FF0000"/>
+        </w:rPr>
+      </w:pPr>
+      <w:r>
+        <w:rPr>
+          <w:color w:val="FF0000"/>
+        </w:rPr>
+        <w:t>split the dataset to train/valid/test, refining the</w:t>
       </w:r>
     </w:p>
     <w:p>
-      <w:r>
-        <w:rPr>
-          <w:rFonts w:ascii="Cambria Math" w:hAnsi="Cambria Math" w:cs="Cambria Math"/>
-        </w:rPr>
-        <w:t>∗</w:t>
-      </w:r>
-      <w:r>
-        <w:t xml:space="preserve"> Dependencies (which packages are required)</w:t>
+      <w:pPr>
+        <w:rPr>
+          <w:color w:val="FF0000"/>
+        </w:rPr>
+      </w:pPr>
+      <w:r>
+        <w:rPr>
+          <w:color w:val="FF0000"/>
+        </w:rPr>
+        <w:t>dataset</w:t>
       </w:r>
     </w:p>
     <w:p>
-      <w:r>
-        <w:rPr>
-          <w:rFonts w:ascii="Cambria Math" w:hAnsi="Cambria Math" w:cs="Cambria Math"/>
-        </w:rPr>
-        <w:t>∗</w:t>
-      </w:r>
-      <w:r>
-        <w:t xml:space="preserve"> Download instruction of data and pretrained</w:t>
+      <w:pPr>
+        <w:rPr>
+          <w:color w:val="000000" w:themeColor="text1"/>
+        </w:rPr>
+      </w:pPr>
+      <w:r>
+        <w:rPr>
+          <w:color w:val="000000" w:themeColor="text1"/>
+        </w:rPr>
+        <w:t xml:space="preserve">The main data source is the MIMIC-III Clinical Database. For the preliminary version of the project, sample data (provided by the article authors) from the MIMIC-III dataset is used. </w:t>
       </w:r>
     </w:p>
     <w:p>
-      <w:r>
-        <w:t>model (if applicable)</w:t>
+      <w:pPr>
+        <w:rPr>
+          <w:color w:val="000000" w:themeColor="text1"/>
+        </w:rPr>
+      </w:pPr>
+      <w:r>
+        <w:rPr>
+          <w:color w:val="000000" w:themeColor="text1"/>
+        </w:rPr>
+        <w:t xml:space="preserve">The sample data consists of 1290 patient admissions with a list of symptoms and diagnoses for each. Besides, this data is spitted 90% for training </w:t>
+      </w:r>
+      <w:r>
+        <w:rPr>
+          <w:color w:val="000000" w:themeColor="text1"/>
+        </w:rPr>
+        <w:t>and 10</w:t>
+      </w:r>
+      <w:r>
+        <w:rPr>
+          <w:color w:val="000000" w:themeColor="text1"/>
+        </w:rPr>
+        <w:t xml:space="preserve">% for testing. </w:t>
       </w:r>
     </w:p>
     <w:p>
-      <w:r>
-        <w:rPr>
-          <w:rFonts w:ascii="Cambria Math" w:hAnsi="Cambria Math" w:cs="Cambria Math"/>
-        </w:rPr>
-        <w:t>∗</w:t>
-      </w:r>
-      <w:r>
-        <w:t xml:space="preserve"> Functionality of scripts: preprocessing, training,</w:t>
+      <w:pPr>
+        <w:rPr>
+          <w:color w:val="000000" w:themeColor="text1"/>
+        </w:rPr>
+      </w:pPr>
+      <w:r>
+        <w:rPr>
+          <w:color w:val="000000" w:themeColor="text1"/>
+        </w:rPr>
+        <w:t>The final dataset consists of 58976 patient admissions with a list of symptoms and diagnoses for each. This dataset is split into training (80%) and testing (20%).</w:t>
       </w:r>
     </w:p>
     <w:p>
-      <w:r>
-        <w:t>evaluation, etc.</w:t>
+      <w:pPr>
+        <w:rPr>
+          <w:color w:val="000000" w:themeColor="text1"/>
+        </w:rPr>
+      </w:pPr>
+      <w:r>
+        <w:rPr>
+          <w:color w:val="000000" w:themeColor="text1"/>
+        </w:rPr>
+        <w:t xml:space="preserve">For each of the datasets, the data is split </w:t>
+      </w:r>
+      <w:r>
+        <w:rPr>
+          <w:color w:val="000000" w:themeColor="text1"/>
+        </w:rPr>
+        <w:t>randomly,</w:t>
+      </w:r>
+      <w:r>
+        <w:rPr>
+          <w:color w:val="000000" w:themeColor="text1"/>
+        </w:rPr>
+        <w:t xml:space="preserve"> and the experiments are performed using 5-fold cross-validation.</w:t>
       </w:r>
     </w:p>
     <w:p>
-      <w:r>
-        <w:rPr>
-          <w:rFonts w:ascii="Cambria Math" w:hAnsi="Cambria Math" w:cs="Cambria Math"/>
-        </w:rPr>
-        <w:t>∗</w:t>
-      </w:r>
-      <w:r>
-        <w:t xml:space="preserve"> Instruction to run the code</w:t>
-      </w:r>
+      <w:pPr>
+        <w:rPr>
+          <w:color w:val="000000" w:themeColor="text1"/>
+        </w:rPr>
+      </w:pPr>
     </w:p>
     <w:p>
       <w:pPr>
+        <w:pStyle w:val="Heading2"/>
+      </w:pPr>
+      <w:r>
+        <w:t>Computational Implementation</w:t>
+      </w:r>
+    </w:p>
+    <w:p>
+      <w:pPr>
+        <w:rPr>
+          <w:color w:val="FF0000"/>
+        </w:rPr>
+      </w:pPr>
+      <w:r>
+        <w:rPr>
+          <w:color w:val="FF0000"/>
+        </w:rPr>
+        <w:t xml:space="preserve">– Report the software and hardware implementation (What is your basic coding framework, </w:t>
+      </w:r>
+      <w:proofErr w:type="spellStart"/>
+      <w:r>
+        <w:rPr>
+          <w:color w:val="FF0000"/>
+        </w:rPr>
+        <w:t>PyTorch</w:t>
+      </w:r>
+      <w:proofErr w:type="spellEnd"/>
+      <w:r>
+        <w:rPr>
+          <w:color w:val="FF0000"/>
+        </w:rPr>
+        <w:t xml:space="preserve">, </w:t>
+      </w:r>
+      <w:proofErr w:type="spellStart"/>
+      <w:r>
+        <w:rPr>
+          <w:color w:val="FF0000"/>
+        </w:rPr>
+        <w:t>Tensorflow</w:t>
+      </w:r>
+      <w:proofErr w:type="spellEnd"/>
+      <w:r>
+        <w:rPr>
+          <w:color w:val="FF0000"/>
+        </w:rPr>
+        <w:t xml:space="preserve">, </w:t>
+      </w:r>
+      <w:proofErr w:type="spellStart"/>
+      <w:r>
+        <w:rPr>
+          <w:color w:val="FF0000"/>
+        </w:rPr>
+        <w:t>etc</w:t>
+      </w:r>
+      <w:proofErr w:type="spellEnd"/>
+      <w:r>
+        <w:rPr>
+          <w:color w:val="FF0000"/>
+        </w:rPr>
+        <w:t>? What kind of CPU or GPU do you use?)</w:t>
+      </w:r>
+    </w:p>
+    <w:p>
+      <w:pPr>
+        <w:rPr>
+          <w:color w:val="FF0000"/>
+        </w:rPr>
+      </w:pPr>
+      <w:r>
+        <w:rPr>
+          <w:color w:val="FF0000"/>
+        </w:rPr>
+        <w:t>– Report hyperparameters including learning rate, dropout rate, number of iterations, training time, etc.</w:t>
+      </w:r>
+    </w:p>
+    <w:p>
+      <w:pPr>
+        <w:rPr>
+          <w:color w:val="000000" w:themeColor="text1"/>
+        </w:rPr>
+      </w:pPr>
+      <w:r>
+        <w:rPr>
+          <w:color w:val="000000" w:themeColor="text1"/>
+        </w:rPr>
+        <w:t>The project was developed in Python using CPU.</w:t>
+      </w:r>
+    </w:p>
+    <w:p>
+      <w:pPr>
+        <w:pStyle w:val="Heading2"/>
+      </w:pPr>
+      <w:r>
+        <w:t xml:space="preserve">Code </w:t>
+      </w:r>
+    </w:p>
+    <w:p>
+      <w:pPr>
+        <w:rPr>
+          <w:color w:val="FF0000"/>
+        </w:rPr>
+      </w:pPr>
+      <w:r>
+        <w:rPr>
+          <w:color w:val="FF0000"/>
+        </w:rPr>
+        <w:t>– Which parts are developed by yourself? Which</w:t>
+      </w:r>
+    </w:p>
+    <w:p>
+      <w:pPr>
+        <w:rPr>
+          <w:color w:val="FF0000"/>
+        </w:rPr>
+      </w:pPr>
+      <w:r>
+        <w:rPr>
+          <w:color w:val="FF0000"/>
+        </w:rPr>
+        <w:t>parts are referred from the codebase in original</w:t>
+      </w:r>
+    </w:p>
+    <w:p>
+      <w:pPr>
+        <w:rPr>
+          <w:color w:val="FF0000"/>
+        </w:rPr>
+      </w:pPr>
+      <w:r>
+        <w:rPr>
+          <w:color w:val="FF0000"/>
+        </w:rPr>
+        <w:t>paper or other resources?</w:t>
+      </w:r>
+    </w:p>
+    <w:p>
+      <w:pPr>
+        <w:rPr>
+          <w:color w:val="FF0000"/>
+        </w:rPr>
+      </w:pPr>
+      <w:r>
+        <w:rPr>
+          <w:color w:val="FF0000"/>
+        </w:rPr>
+        <w:t>– Provided link to your repo (</w:t>
+      </w:r>
+      <w:proofErr w:type="spellStart"/>
+      <w:r>
+        <w:rPr>
+          <w:color w:val="FF0000"/>
+        </w:rPr>
+        <w:t>Github</w:t>
+      </w:r>
+      <w:proofErr w:type="spellEnd"/>
+      <w:r>
+        <w:rPr>
+          <w:color w:val="FF0000"/>
+        </w:rPr>
+        <w:t>, Gitlab,</w:t>
+      </w:r>
+    </w:p>
+    <w:p>
+      <w:pPr>
+        <w:rPr>
+          <w:color w:val="FF0000"/>
+        </w:rPr>
+      </w:pPr>
+      <w:r>
+        <w:rPr>
+          <w:color w:val="FF0000"/>
+        </w:rPr>
+        <w:lastRenderedPageBreak/>
+        <w:t xml:space="preserve">Bitbucket, </w:t>
+      </w:r>
+      <w:proofErr w:type="spellStart"/>
+      <w:r>
+        <w:rPr>
+          <w:color w:val="FF0000"/>
+        </w:rPr>
+        <w:t>etc</w:t>
+      </w:r>
+      <w:proofErr w:type="spellEnd"/>
+      <w:r>
+        <w:rPr>
+          <w:color w:val="FF0000"/>
+        </w:rPr>
+        <w:t>). Your repo should include detailed documents (README file) telling readers:</w:t>
+      </w:r>
+    </w:p>
+    <w:p>
+      <w:pPr>
+        <w:rPr>
+          <w:color w:val="FF0000"/>
+        </w:rPr>
+      </w:pPr>
+      <w:r>
+        <w:rPr>
+          <w:rFonts w:ascii="Cambria Math" w:hAnsi="Cambria Math" w:cs="Cambria Math"/>
+          <w:color w:val="FF0000"/>
+        </w:rPr>
+        <w:t>∗</w:t>
+      </w:r>
+      <w:r>
+        <w:rPr>
+          <w:color w:val="FF0000"/>
+        </w:rPr>
+        <w:t xml:space="preserve"> Dependencies (which packages are required)</w:t>
+      </w:r>
+    </w:p>
+    <w:p>
+      <w:pPr>
+        <w:rPr>
+          <w:color w:val="FF0000"/>
+        </w:rPr>
+      </w:pPr>
+      <w:r>
+        <w:rPr>
+          <w:rFonts w:ascii="Cambria Math" w:hAnsi="Cambria Math" w:cs="Cambria Math"/>
+          <w:color w:val="FF0000"/>
+        </w:rPr>
+        <w:t>∗</w:t>
+      </w:r>
+      <w:r>
+        <w:rPr>
+          <w:color w:val="FF0000"/>
+        </w:rPr>
+        <w:t xml:space="preserve"> Download instruction of data and pretrained</w:t>
+      </w:r>
+    </w:p>
+    <w:p>
+      <w:pPr>
+        <w:rPr>
+          <w:color w:val="FF0000"/>
+        </w:rPr>
+      </w:pPr>
+      <w:r>
+        <w:rPr>
+          <w:color w:val="FF0000"/>
+        </w:rPr>
+        <w:t>model (if applicable)</w:t>
+      </w:r>
+    </w:p>
+    <w:p>
+      <w:pPr>
+        <w:rPr>
+          <w:color w:val="FF0000"/>
+        </w:rPr>
+      </w:pPr>
+      <w:r>
+        <w:rPr>
+          <w:rFonts w:ascii="Cambria Math" w:hAnsi="Cambria Math" w:cs="Cambria Math"/>
+          <w:color w:val="FF0000"/>
+        </w:rPr>
+        <w:t>∗</w:t>
+      </w:r>
+      <w:r>
+        <w:rPr>
+          <w:color w:val="FF0000"/>
+        </w:rPr>
+        <w:t xml:space="preserve"> Functionality of scripts: preprocessing, training,</w:t>
+      </w:r>
+    </w:p>
+    <w:p>
+      <w:pPr>
+        <w:rPr>
+          <w:color w:val="FF0000"/>
+        </w:rPr>
+      </w:pPr>
+      <w:r>
+        <w:rPr>
+          <w:color w:val="FF0000"/>
+        </w:rPr>
+        <w:t>evaluation, etc.</w:t>
+      </w:r>
+    </w:p>
+    <w:p>
+      <w:pPr>
+        <w:rPr>
+          <w:color w:val="FF0000"/>
+        </w:rPr>
+      </w:pPr>
+      <w:r>
+        <w:rPr>
+          <w:rFonts w:ascii="Cambria Math" w:hAnsi="Cambria Math" w:cs="Cambria Math"/>
+          <w:color w:val="FF0000"/>
+        </w:rPr>
+        <w:t>∗</w:t>
+      </w:r>
+      <w:r>
+        <w:rPr>
+          <w:color w:val="FF0000"/>
+        </w:rPr>
+        <w:t xml:space="preserve"> Instruction to run the code</w:t>
+      </w:r>
+    </w:p>
+    <w:p>
+      <w:pPr>
         <w:pStyle w:val="Heading1"/>
       </w:pPr>
       <w:r>
         <w:t xml:space="preserve">Results </w:t>
+      </w:r>
+    </w:p>
+    <w:p>
+      <w:pPr>
+        <w:rPr>
+          <w:color w:val="FF0000"/>
+        </w:rPr>
+      </w:pPr>
+      <w:r>
+        <w:rPr>
+          <w:color w:val="FF0000"/>
+        </w:rPr>
+        <w:t>Report results for all experiments that you run:</w:t>
+      </w:r>
+    </w:p>
+    <w:p>
+      <w:pPr>
+        <w:rPr>
+          <w:color w:val="FF0000"/>
+        </w:rPr>
+      </w:pPr>
+      <w:r>
+        <w:rPr>
+          <w:color w:val="FF0000"/>
+        </w:rPr>
+        <w:t xml:space="preserve">– specific numbers (accuracy, AUC, RMSE, </w:t>
+      </w:r>
+      <w:proofErr w:type="spellStart"/>
+      <w:r>
+        <w:rPr>
+          <w:color w:val="FF0000"/>
+        </w:rPr>
+        <w:t>etc</w:t>
+      </w:r>
+      <w:proofErr w:type="spellEnd"/>
+      <w:r>
+        <w:rPr>
+          <w:color w:val="FF0000"/>
+        </w:rPr>
+        <w:t>)</w:t>
+      </w:r>
+    </w:p>
+    <w:p>
+      <w:pPr>
+        <w:rPr>
+          <w:color w:val="FF0000"/>
+        </w:rPr>
+      </w:pPr>
+      <w:r>
+        <w:rPr>
+          <w:color w:val="FF0000"/>
+        </w:rPr>
+        <w:t>– figures (loss shrinkage, outputs from GAN,</w:t>
+      </w:r>
+    </w:p>
+    <w:p>
+      <w:pPr>
+        <w:rPr>
+          <w:color w:val="FF0000"/>
+        </w:rPr>
+      </w:pPr>
+      <w:r>
+        <w:rPr>
+          <w:color w:val="FF0000"/>
+        </w:rPr>
+        <w:t xml:space="preserve">annotation or label of sample pictures, </w:t>
+      </w:r>
+      <w:proofErr w:type="spellStart"/>
+      <w:r>
+        <w:rPr>
+          <w:color w:val="FF0000"/>
+        </w:rPr>
+        <w:t>etc</w:t>
+      </w:r>
+      <w:proofErr w:type="spellEnd"/>
+      <w:r>
+        <w:rPr>
+          <w:color w:val="FF0000"/>
+        </w:rPr>
+        <w:t>) Comparison with the hypothesis and results from the original paper.</w:t>
       </w:r>
     </w:p>
     <w:p/>
     <w:p>
-      <w:r>
-        <w:t>Report results for all experiments that you run:</w:t>
+      <w:pPr>
+        <w:pStyle w:val="Heading1"/>
+      </w:pPr>
+      <w:r>
+        <w:t>Discussion</w:t>
       </w:r>
     </w:p>
     <w:p>
-      <w:r>
-        <w:t>– specific numbers (accuracy, AUC, RMSE, etc)</w:t>
+      <w:pPr>
+        <w:rPr>
+          <w:color w:val="FF0000"/>
+        </w:rPr>
+      </w:pPr>
+      <w:r>
+        <w:rPr>
+          <w:color w:val="FF0000"/>
+        </w:rPr>
+        <w:t xml:space="preserve">The discussion </w:t>
       </w:r>
     </w:p>
     <w:p>
-      <w:r>
-        <w:lastRenderedPageBreak/>
-        <w:t>– figures (loss shrinkage, outputs from GAN,</w:t>
+      <w:pPr>
+        <w:rPr>
+          <w:color w:val="FF0000"/>
+        </w:rPr>
+      </w:pPr>
+      <w:r>
+        <w:rPr>
+          <w:color w:val="FF0000"/>
+        </w:rPr>
+        <w:t>Make assessment that the paper is reproducible or not. • Explain why it is not reproducible if your results are</w:t>
       </w:r>
     </w:p>
     <w:p>
-      <w:r>
-        <w:t>annotation or label of sample pictures, etc) Comparison with the hypothesis and results from the original paper.</w:t>
-      </w:r>
-    </w:p>
-    <w:p/>
-    <w:p>
-      <w:pPr>
-        <w:pStyle w:val="Heading1"/>
-      </w:pPr>
-      <w:r>
-        <w:t>Discussion</w:t>
+      <w:pPr>
+        <w:rPr>
+          <w:color w:val="FF0000"/>
+        </w:rPr>
+      </w:pPr>
+      <w:r>
+        <w:rPr>
+          <w:color w:val="FF0000"/>
+        </w:rPr>
+        <w:t>kind negative.</w:t>
       </w:r>
     </w:p>
     <w:p>
-      <w:r>
-        <w:t xml:space="preserve">The discussion </w:t>
+      <w:pPr>
+        <w:rPr>
+          <w:color w:val="FF0000"/>
+        </w:rPr>
+      </w:pPr>
+      <w:r>
+        <w:rPr>
+          <w:color w:val="FF0000"/>
+        </w:rPr>
+        <w:t>• Describe “What was easy” and “What was difficult”</w:t>
       </w:r>
     </w:p>
     <w:p>
-      <w:r>
-        <w:t>Make assessment that the paper is reproducible or not. • Explain why it is not reproducible if your results are</w:t>
+      <w:pPr>
+        <w:rPr>
+          <w:color w:val="FF0000"/>
+        </w:rPr>
+      </w:pPr>
+      <w:r>
+        <w:rPr>
+          <w:color w:val="FF0000"/>
+        </w:rPr>
+        <w:t>during the reproduction.</w:t>
       </w:r>
     </w:p>
     <w:p>
-      <w:r>
-        <w:t>kind negative.</w:t>
+      <w:pPr>
+        <w:rPr>
+          <w:color w:val="FF0000"/>
+        </w:rPr>
+      </w:pPr>
+      <w:r>
+        <w:rPr>
+          <w:color w:val="FF0000"/>
+        </w:rPr>
+        <w:t>• Make suggestions to the author or other reproducers</w:t>
       </w:r>
     </w:p>
     <w:p>
-      <w:r>
-        <w:t>• Describe “What was easy” and “What was difficult”</w:t>
-      </w:r>
-    </w:p>
-    <w:p>
-      <w:r>
-        <w:t>during the reproduction.</w:t>
-      </w:r>
-    </w:p>
-    <w:p>
-      <w:r>
-        <w:t>• Make suggestions to the author or other reproducers</w:t>
-      </w:r>
-    </w:p>
-    <w:p>
-      <w:r>
+      <w:pPr>
+        <w:rPr>
+          <w:color w:val="FF0000"/>
+        </w:rPr>
+      </w:pPr>
+      <w:r>
+        <w:rPr>
+          <w:color w:val="FF0000"/>
+        </w:rPr>
         <w:t>on how to improve the reproducibility.</w:t>
       </w:r>
     </w:p>
@@ -397,7 +1236,39 @@
         <w:pStyle w:val="NumberedList"/>
       </w:pPr>
       <w:r>
-        <w:t xml:space="preserve">Joyner, D. A., Ashby, W., Irish, L., Lam, Y., Langston, J., Lupiani, I., Lustig, M., Pettoruto, P., Sheahen, D., Smiley, A., Bruckman, A., &amp; Goel, A. (2016). Graders as Meta-Reviewers: Simultaneously Scaling and Improving Expert Evaluation for Large Online Classrooms. In </w:t>
+        <w:t xml:space="preserve">Joyner, D. A., Ashby, W., Irish, L., Lam, Y., Langston, J., </w:t>
+      </w:r>
+      <w:proofErr w:type="spellStart"/>
+      <w:r>
+        <w:t>Lupiani</w:t>
+      </w:r>
+      <w:proofErr w:type="spellEnd"/>
+      <w:r>
+        <w:t xml:space="preserve">, I., Lustig, M., </w:t>
+      </w:r>
+      <w:proofErr w:type="spellStart"/>
+      <w:r>
+        <w:t>Pettoruto</w:t>
+      </w:r>
+      <w:proofErr w:type="spellEnd"/>
+      <w:r>
+        <w:t xml:space="preserve">, P., </w:t>
+      </w:r>
+      <w:proofErr w:type="spellStart"/>
+      <w:r>
+        <w:t>Sheahen</w:t>
+      </w:r>
+      <w:proofErr w:type="spellEnd"/>
+      <w:r>
+        <w:t xml:space="preserve">, D., Smiley, A., </w:t>
+      </w:r>
+      <w:proofErr w:type="spellStart"/>
+      <w:r>
+        <w:t>Bruckman</w:t>
+      </w:r>
+      <w:proofErr w:type="spellEnd"/>
+      <w:r>
+        <w:t xml:space="preserve">, A., &amp; Goel, A. (2016). Graders as Meta-Reviewers: Simultaneously Scaling and Improving Expert Evaluation for Large Online Classrooms. In </w:t>
       </w:r>
       <w:r>
         <w:rPr>
@@ -3787,6 +4658,155 @@
     </w:lvl>
   </w:abstractNum>
   <w:abstractNum w:abstractNumId="28" w15:restartNumberingAfterBreak="0">
+    <w:nsid w:val="5E4723B7"/>
+    <w:multiLevelType w:val="multilevel"/>
+    <w:tmpl w:val="D3C26D9C"/>
+    <w:lvl w:ilvl="0">
+      <w:start w:val="1"/>
+      <w:numFmt w:val="bullet"/>
+      <w:lvlText w:val=""/>
+      <w:lvlJc w:val="left"/>
+      <w:pPr>
+        <w:tabs>
+          <w:tab w:val="num" w:pos="720"/>
+        </w:tabs>
+        <w:ind w:left="720" w:hanging="360"/>
+      </w:pPr>
+      <w:rPr>
+        <w:rFonts w:ascii="Symbol" w:hAnsi="Symbol" w:hint="default"/>
+        <w:sz w:val="20"/>
+      </w:rPr>
+    </w:lvl>
+    <w:lvl w:ilvl="1" w:tentative="1">
+      <w:start w:val="1"/>
+      <w:numFmt w:val="bullet"/>
+      <w:lvlText w:val="o"/>
+      <w:lvlJc w:val="left"/>
+      <w:pPr>
+        <w:tabs>
+          <w:tab w:val="num" w:pos="1440"/>
+        </w:tabs>
+        <w:ind w:left="1440" w:hanging="360"/>
+      </w:pPr>
+      <w:rPr>
+        <w:rFonts w:ascii="Courier New" w:hAnsi="Courier New" w:hint="default"/>
+        <w:sz w:val="20"/>
+      </w:rPr>
+    </w:lvl>
+    <w:lvl w:ilvl="2" w:tentative="1">
+      <w:start w:val="1"/>
+      <w:numFmt w:val="bullet"/>
+      <w:lvlText w:val=""/>
+      <w:lvlJc w:val="left"/>
+      <w:pPr>
+        <w:tabs>
+          <w:tab w:val="num" w:pos="2160"/>
+        </w:tabs>
+        <w:ind w:left="2160" w:hanging="360"/>
+      </w:pPr>
+      <w:rPr>
+        <w:rFonts w:ascii="Wingdings" w:hAnsi="Wingdings" w:hint="default"/>
+        <w:sz w:val="20"/>
+      </w:rPr>
+    </w:lvl>
+    <w:lvl w:ilvl="3" w:tentative="1">
+      <w:start w:val="1"/>
+      <w:numFmt w:val="bullet"/>
+      <w:lvlText w:val=""/>
+      <w:lvlJc w:val="left"/>
+      <w:pPr>
+        <w:tabs>
+          <w:tab w:val="num" w:pos="2880"/>
+        </w:tabs>
+        <w:ind w:left="2880" w:hanging="360"/>
+      </w:pPr>
+      <w:rPr>
+        <w:rFonts w:ascii="Wingdings" w:hAnsi="Wingdings" w:hint="default"/>
+        <w:sz w:val="20"/>
+      </w:rPr>
+    </w:lvl>
+    <w:lvl w:ilvl="4" w:tentative="1">
+      <w:start w:val="1"/>
+      <w:numFmt w:val="bullet"/>
+      <w:lvlText w:val=""/>
+      <w:lvlJc w:val="left"/>
+      <w:pPr>
+        <w:tabs>
+          <w:tab w:val="num" w:pos="3600"/>
+        </w:tabs>
+        <w:ind w:left="3600" w:hanging="360"/>
+      </w:pPr>
+      <w:rPr>
+        <w:rFonts w:ascii="Wingdings" w:hAnsi="Wingdings" w:hint="default"/>
+        <w:sz w:val="20"/>
+      </w:rPr>
+    </w:lvl>
+    <w:lvl w:ilvl="5" w:tentative="1">
+      <w:start w:val="1"/>
+      <w:numFmt w:val="bullet"/>
+      <w:lvlText w:val=""/>
+      <w:lvlJc w:val="left"/>
+      <w:pPr>
+        <w:tabs>
+          <w:tab w:val="num" w:pos="4320"/>
+        </w:tabs>
+        <w:ind w:left="4320" w:hanging="360"/>
+      </w:pPr>
+      <w:rPr>
+        <w:rFonts w:ascii="Wingdings" w:hAnsi="Wingdings" w:hint="default"/>
+        <w:sz w:val="20"/>
+      </w:rPr>
+    </w:lvl>
+    <w:lvl w:ilvl="6" w:tentative="1">
+      <w:start w:val="1"/>
+      <w:numFmt w:val="bullet"/>
+      <w:lvlText w:val=""/>
+      <w:lvlJc w:val="left"/>
+      <w:pPr>
+        <w:tabs>
+          <w:tab w:val="num" w:pos="5040"/>
+        </w:tabs>
+        <w:ind w:left="5040" w:hanging="360"/>
+      </w:pPr>
+      <w:rPr>
+        <w:rFonts w:ascii="Wingdings" w:hAnsi="Wingdings" w:hint="default"/>
+        <w:sz w:val="20"/>
+      </w:rPr>
+    </w:lvl>
+    <w:lvl w:ilvl="7" w:tentative="1">
+      <w:start w:val="1"/>
+      <w:numFmt w:val="bullet"/>
+      <w:lvlText w:val=""/>
+      <w:lvlJc w:val="left"/>
+      <w:pPr>
+        <w:tabs>
+          <w:tab w:val="num" w:pos="5760"/>
+        </w:tabs>
+        <w:ind w:left="5760" w:hanging="360"/>
+      </w:pPr>
+      <w:rPr>
+        <w:rFonts w:ascii="Wingdings" w:hAnsi="Wingdings" w:hint="default"/>
+        <w:sz w:val="20"/>
+      </w:rPr>
+    </w:lvl>
+    <w:lvl w:ilvl="8" w:tentative="1">
+      <w:start w:val="1"/>
+      <w:numFmt w:val="bullet"/>
+      <w:lvlText w:val=""/>
+      <w:lvlJc w:val="left"/>
+      <w:pPr>
+        <w:tabs>
+          <w:tab w:val="num" w:pos="6480"/>
+        </w:tabs>
+        <w:ind w:left="6480" w:hanging="360"/>
+      </w:pPr>
+      <w:rPr>
+        <w:rFonts w:ascii="Wingdings" w:hAnsi="Wingdings" w:hint="default"/>
+        <w:sz w:val="20"/>
+      </w:rPr>
+    </w:lvl>
+  </w:abstractNum>
+  <w:abstractNum w:abstractNumId="29" w15:restartNumberingAfterBreak="0">
     <w:nsid w:val="5EC56B98"/>
     <w:multiLevelType w:val="multilevel"/>
     <w:tmpl w:val="4624302A"/>
@@ -3907,7 +4927,7 @@
       </w:rPr>
     </w:lvl>
   </w:abstractNum>
-  <w:abstractNum w:abstractNumId="29" w15:restartNumberingAfterBreak="0">
+  <w:abstractNum w:abstractNumId="30" w15:restartNumberingAfterBreak="0">
     <w:nsid w:val="5FD54C2E"/>
     <w:multiLevelType w:val="hybridMultilevel"/>
     <w:tmpl w:val="8C226F9C"/>
@@ -4020,7 +5040,7 @@
       </w:rPr>
     </w:lvl>
   </w:abstractNum>
-  <w:abstractNum w:abstractNumId="30" w15:restartNumberingAfterBreak="0">
+  <w:abstractNum w:abstractNumId="31" w15:restartNumberingAfterBreak="0">
     <w:nsid w:val="64247628"/>
     <w:multiLevelType w:val="multilevel"/>
     <w:tmpl w:val="82BAC106"/>
@@ -4169,7 +5189,7 @@
       </w:rPr>
     </w:lvl>
   </w:abstractNum>
-  <w:abstractNum w:abstractNumId="31" w15:restartNumberingAfterBreak="0">
+  <w:abstractNum w:abstractNumId="32" w15:restartNumberingAfterBreak="0">
     <w:nsid w:val="68915BD8"/>
     <w:multiLevelType w:val="hybridMultilevel"/>
     <w:tmpl w:val="FD565E36"/>
@@ -4261,7 +5281,7 @@
       </w:pPr>
     </w:lvl>
   </w:abstractNum>
-  <w:abstractNum w:abstractNumId="32" w15:restartNumberingAfterBreak="0">
+  <w:abstractNum w:abstractNumId="33" w15:restartNumberingAfterBreak="0">
     <w:nsid w:val="69232DCA"/>
     <w:multiLevelType w:val="hybridMultilevel"/>
     <w:tmpl w:val="D5885AEC"/>
@@ -4355,7 +5375,7 @@
       </w:pPr>
     </w:lvl>
   </w:abstractNum>
-  <w:abstractNum w:abstractNumId="33" w15:restartNumberingAfterBreak="0">
+  <w:abstractNum w:abstractNumId="34" w15:restartNumberingAfterBreak="0">
     <w:nsid w:val="6B5D2178"/>
     <w:multiLevelType w:val="hybridMultilevel"/>
     <w:tmpl w:val="F442092E"/>
@@ -4443,7 +5463,7 @@
       </w:pPr>
     </w:lvl>
   </w:abstractNum>
-  <w:abstractNum w:abstractNumId="34" w15:restartNumberingAfterBreak="0">
+  <w:abstractNum w:abstractNumId="35" w15:restartNumberingAfterBreak="0">
     <w:nsid w:val="71E52D52"/>
     <w:multiLevelType w:val="hybridMultilevel"/>
     <w:tmpl w:val="BB4A7902"/>
@@ -4537,7 +5557,7 @@
       </w:pPr>
     </w:lvl>
   </w:abstractNum>
-  <w:abstractNum w:abstractNumId="35" w15:restartNumberingAfterBreak="0">
+  <w:abstractNum w:abstractNumId="36" w15:restartNumberingAfterBreak="0">
     <w:nsid w:val="79877CC6"/>
     <w:multiLevelType w:val="multilevel"/>
     <w:tmpl w:val="9216D1F4"/>
@@ -4659,7 +5679,7 @@
       </w:rPr>
     </w:lvl>
   </w:abstractNum>
-  <w:abstractNum w:abstractNumId="36" w15:restartNumberingAfterBreak="0">
+  <w:abstractNum w:abstractNumId="37" w15:restartNumberingAfterBreak="0">
     <w:nsid w:val="7A46337A"/>
     <w:multiLevelType w:val="hybridMultilevel"/>
     <w:tmpl w:val="714AC07C"/>
@@ -4748,7 +5768,7 @@
       </w:pPr>
     </w:lvl>
   </w:abstractNum>
-  <w:abstractNum w:abstractNumId="37" w15:restartNumberingAfterBreak="0">
+  <w:abstractNum w:abstractNumId="38" w15:restartNumberingAfterBreak="0">
     <w:nsid w:val="7B554C99"/>
     <w:multiLevelType w:val="hybridMultilevel"/>
     <w:tmpl w:val="411E9F76"/>
@@ -4863,7 +5883,7 @@
       </w:rPr>
     </w:lvl>
   </w:abstractNum>
-  <w:abstractNum w:abstractNumId="38" w15:restartNumberingAfterBreak="0">
+  <w:abstractNum w:abstractNumId="39" w15:restartNumberingAfterBreak="0">
     <w:nsid w:val="7CDF5434"/>
     <w:multiLevelType w:val="multilevel"/>
     <w:tmpl w:val="2A62436A"/>
@@ -4958,7 +5978,7 @@
     <w:abstractNumId w:val="5"/>
   </w:num>
   <w:num w:numId="2" w16cid:durableId="1145010455">
-    <w:abstractNumId w:val="30"/>
+    <w:abstractNumId w:val="31"/>
   </w:num>
   <w:num w:numId="3" w16cid:durableId="790591917">
     <w:abstractNumId w:val="25"/>
@@ -4994,19 +6014,19 @@
     </w:lvlOverride>
   </w:num>
   <w:num w:numId="5" w16cid:durableId="1654483457">
-    <w:abstractNumId w:val="34"/>
+    <w:abstractNumId w:val="35"/>
   </w:num>
   <w:num w:numId="6" w16cid:durableId="2040662139">
     <w:abstractNumId w:val="14"/>
   </w:num>
   <w:num w:numId="7" w16cid:durableId="683244961">
-    <w:abstractNumId w:val="32"/>
+    <w:abstractNumId w:val="33"/>
   </w:num>
   <w:num w:numId="8" w16cid:durableId="1538928496">
     <w:abstractNumId w:val="7"/>
   </w:num>
   <w:num w:numId="9" w16cid:durableId="1664045221">
-    <w:abstractNumId w:val="33"/>
+    <w:abstractNumId w:val="34"/>
   </w:num>
   <w:num w:numId="10" w16cid:durableId="1421830027">
     <w:abstractNumId w:val="13"/>
@@ -5021,43 +6041,43 @@
     <w:abstractNumId w:val="12"/>
   </w:num>
   <w:num w:numId="14" w16cid:durableId="534580064">
-    <w:abstractNumId w:val="29"/>
+    <w:abstractNumId w:val="30"/>
   </w:num>
   <w:num w:numId="15" w16cid:durableId="1835684686">
-    <w:abstractNumId w:val="36"/>
+    <w:abstractNumId w:val="37"/>
   </w:num>
   <w:num w:numId="16" w16cid:durableId="1861889199">
-    <w:abstractNumId w:val="34"/>
+    <w:abstractNumId w:val="35"/>
     <w:lvlOverride w:ilvl="0">
       <w:startOverride w:val="1"/>
     </w:lvlOverride>
   </w:num>
   <w:num w:numId="17" w16cid:durableId="1244796789">
-    <w:abstractNumId w:val="34"/>
+    <w:abstractNumId w:val="35"/>
     <w:lvlOverride w:ilvl="0">
       <w:startOverride w:val="1"/>
     </w:lvlOverride>
   </w:num>
   <w:num w:numId="18" w16cid:durableId="700128105">
-    <w:abstractNumId w:val="34"/>
+    <w:abstractNumId w:val="35"/>
     <w:lvlOverride w:ilvl="0">
       <w:startOverride w:val="1"/>
     </w:lvlOverride>
   </w:num>
   <w:num w:numId="19" w16cid:durableId="1095057344">
-    <w:abstractNumId w:val="34"/>
+    <w:abstractNumId w:val="35"/>
     <w:lvlOverride w:ilvl="0">
       <w:startOverride w:val="1"/>
     </w:lvlOverride>
   </w:num>
   <w:num w:numId="20" w16cid:durableId="1206479007">
-    <w:abstractNumId w:val="34"/>
+    <w:abstractNumId w:val="35"/>
     <w:lvlOverride w:ilvl="0">
       <w:startOverride w:val="1"/>
     </w:lvlOverride>
   </w:num>
   <w:num w:numId="21" w16cid:durableId="1707020484">
-    <w:abstractNumId w:val="34"/>
+    <w:abstractNumId w:val="35"/>
     <w:lvlOverride w:ilvl="0">
       <w:startOverride w:val="1"/>
     </w:lvlOverride>
@@ -5075,7 +6095,7 @@
     </w:lvlOverride>
   </w:num>
   <w:num w:numId="25" w16cid:durableId="1232082654">
-    <w:abstractNumId w:val="35"/>
+    <w:abstractNumId w:val="36"/>
   </w:num>
   <w:num w:numId="26" w16cid:durableId="1644580954">
     <w:abstractNumId w:val="6"/>
@@ -5111,7 +6131,7 @@
     <w:abstractNumId w:val="8"/>
   </w:num>
   <w:num w:numId="37" w16cid:durableId="876282701">
-    <w:abstractNumId w:val="28"/>
+    <w:abstractNumId w:val="29"/>
   </w:num>
   <w:num w:numId="38" w16cid:durableId="1167551980">
     <w:abstractNumId w:val="23"/>
@@ -5129,16 +6149,16 @@
     <w:abstractNumId w:val="24"/>
   </w:num>
   <w:num w:numId="43" w16cid:durableId="1105420440">
-    <w:abstractNumId w:val="37"/>
+    <w:abstractNumId w:val="38"/>
   </w:num>
   <w:num w:numId="44" w16cid:durableId="2045981810">
     <w:abstractNumId w:val="21"/>
   </w:num>
   <w:num w:numId="45" w16cid:durableId="708839810">
-    <w:abstractNumId w:val="38"/>
+    <w:abstractNumId w:val="39"/>
   </w:num>
   <w:num w:numId="46" w16cid:durableId="1228344953">
-    <w:abstractNumId w:val="31"/>
+    <w:abstractNumId w:val="32"/>
   </w:num>
   <w:num w:numId="47" w16cid:durableId="134373791">
     <w:abstractNumId w:val="3"/>
@@ -5148,6 +6168,9 @@
     <w:lvlOverride w:ilvl="0">
       <w:startOverride w:val="1"/>
     </w:lvlOverride>
+  </w:num>
+  <w:num w:numId="49" w16cid:durableId="1083255880">
+    <w:abstractNumId w:val="28"/>
   </w:num>
 </w:numbering>
 </file>

</xml_diff>

<commit_message>
added git repo link to report and made repo public
</commit_message>
<xml_diff>
--- a/project_draft/project_draft.docx
+++ b/project_draft/project_draft.docx
@@ -406,24 +406,14 @@
                             <w:r>
                               <w:t xml:space="preserve">Figure </w:t>
                             </w:r>
-                            <w:r>
-                              <w:fldChar w:fldCharType="begin"/>
-                            </w:r>
-                            <w:r>
-                              <w:instrText xml:space="preserve"> SEQ Figure \* ARABIC </w:instrText>
-                            </w:r>
-                            <w:r>
-                              <w:fldChar w:fldCharType="separate"/>
-                            </w:r>
-                            <w:r>
-                              <w:rPr>
-                                <w:noProof/>
-                              </w:rPr>
-                              <w:t>1</w:t>
-                            </w:r>
-                            <w:r>
-                              <w:fldChar w:fldCharType="end"/>
-                            </w:r>
+                            <w:fldSimple w:instr=" SEQ Figure \* ARABIC ">
+                              <w:r>
+                                <w:rPr>
+                                  <w:noProof/>
+                                </w:rPr>
+                                <w:t>1</w:t>
+                              </w:r>
+                            </w:fldSimple>
                             <w:r>
                               <w:t xml:space="preserve"> CDS Framework</w:t>
                             </w:r>
@@ -542,7 +532,21 @@
         <w:rPr>
           <w:color w:val="000000" w:themeColor="text1"/>
         </w:rPr>
-        <w:t xml:space="preserve">library BioSentVec (an unsupervised version of Fast-Text, and an extension of word2vec (CBOW) </w:t>
+        <w:t xml:space="preserve">library </w:t>
+      </w:r>
+      <w:proofErr w:type="spellStart"/>
+      <w:r>
+        <w:rPr>
+          <w:color w:val="000000" w:themeColor="text1"/>
+        </w:rPr>
+        <w:t>BioSentVec</w:t>
+      </w:r>
+      <w:proofErr w:type="spellEnd"/>
+      <w:r>
+        <w:rPr>
+          <w:color w:val="000000" w:themeColor="text1"/>
+        </w:rPr>
+        <w:t xml:space="preserve"> (an unsupervised version of Fast-Text, and an extension of word2vec (CBOW) </w:t>
       </w:r>
       <w:r>
         <w:rPr>
@@ -585,25 +589,33 @@
         <w:rPr>
           <w:color w:val="70AD47" w:themeColor="accent6"/>
         </w:rPr>
+        <w:t xml:space="preserve"> RNNs, LSTMs</w:t>
+      </w:r>
+      <w:r>
+        <w:rPr>
+          <w:color w:val="70AD47" w:themeColor="accent6"/>
+        </w:rPr>
+        <w:t>.</w:t>
+      </w:r>
+      <w:r>
+        <w:rPr>
+          <w:color w:val="70AD47" w:themeColor="accent6"/>
+        </w:rPr>
         <w:t xml:space="preserve"> </w:t>
       </w:r>
-      <w:r>
-        <w:rPr>
-          <w:color w:val="70AD47" w:themeColor="accent6"/>
-        </w:rPr>
-        <w:t>RNNs, LSTMs</w:t>
-      </w:r>
-      <w:r>
-        <w:rPr>
-          <w:color w:val="70AD47" w:themeColor="accent6"/>
-        </w:rPr>
-        <w:t>.</w:t>
-      </w:r>
-      <w:r>
-        <w:rPr>
-          <w:color w:val="70AD47" w:themeColor="accent6"/>
-        </w:rPr>
-        <w:t xml:space="preserve"> BioSentVec produce 700 dimension vectors for sentences (each symptom).</w:t>
+      <w:proofErr w:type="spellStart"/>
+      <w:r>
+        <w:rPr>
+          <w:color w:val="70AD47" w:themeColor="accent6"/>
+        </w:rPr>
+        <w:t>BioSentVec</w:t>
+      </w:r>
+      <w:proofErr w:type="spellEnd"/>
+      <w:r>
+        <w:rPr>
+          <w:color w:val="70AD47" w:themeColor="accent6"/>
+        </w:rPr>
+        <w:t xml:space="preserve"> produce 700 dimension vectors for sentences (each symptom).</w:t>
       </w:r>
     </w:p>
     <w:p>
@@ -690,19 +702,7 @@
         <w:rPr>
           <w:color w:val="70AD47" w:themeColor="accent6"/>
         </w:rPr>
-        <w:t>The motivation behind this is “</w:t>
-      </w:r>
-      <w:r>
-        <w:rPr>
-          <w:color w:val="70AD47" w:themeColor="accent6"/>
-        </w:rPr>
-        <w:t>In contrast to more complex neural network based models, one of the core advantages of the proposed technique is the low computational cost for both inference and training</w:t>
-      </w:r>
-      <w:r>
-        <w:rPr>
-          <w:color w:val="70AD47" w:themeColor="accent6"/>
-        </w:rPr>
-        <w:t>”</w:t>
+        <w:t>The motivation behind this is “In contrast to more complex neural network based models, one of the core advantages of the proposed technique is the low computational cost for both inference and training”</w:t>
       </w:r>
     </w:p>
     <w:p>
@@ -723,13 +723,7 @@
         <w:rPr>
           <w:color w:val="70AD47" w:themeColor="accent6"/>
         </w:rPr>
-        <w:t>T</w:t>
-      </w:r>
-      <w:r>
-        <w:rPr>
-          <w:color w:val="70AD47" w:themeColor="accent6"/>
-        </w:rPr>
-        <w:t>he results of the experimental evaluation performed with a twofold goal:</w:t>
+        <w:t>The results of the experimental evaluation performed with a twofold goal:</w:t>
       </w:r>
     </w:p>
     <w:p>
@@ -978,7 +972,21 @@
         <w:rPr>
           <w:color w:val="70AD47" w:themeColor="accent6"/>
         </w:rPr>
-        <w:t>Using the BioSentVec trained model used in the paper to create symptom vectors</w:t>
+        <w:t xml:space="preserve">Using the </w:t>
+      </w:r>
+      <w:proofErr w:type="spellStart"/>
+      <w:r>
+        <w:rPr>
+          <w:color w:val="70AD47" w:themeColor="accent6"/>
+        </w:rPr>
+        <w:t>BioSentVec</w:t>
+      </w:r>
+      <w:proofErr w:type="spellEnd"/>
+      <w:r>
+        <w:rPr>
+          <w:color w:val="70AD47" w:themeColor="accent6"/>
+        </w:rPr>
+        <w:t xml:space="preserve"> trained model used in the paper to create symptom vectors</w:t>
       </w:r>
     </w:p>
     <w:p>
@@ -1335,21 +1343,37 @@
         <w:rPr>
           <w:color w:val="FF0000"/>
         </w:rPr>
-        <w:t>– Model architecture: layer number/size/type, activation function, etc</w:t>
-      </w:r>
-    </w:p>
-    <w:p>
-      <w:pPr>
-        <w:rPr>
-          <w:color w:val="FF0000"/>
-        </w:rPr>
-      </w:pPr>
-      <w:r>
-        <w:rPr>
-          <w:color w:val="FF0000"/>
-        </w:rPr>
-        <w:t>– Training objectives: loss function, optimizer, weight of each loss term, etc</w:t>
-      </w:r>
+        <w:t xml:space="preserve">– Model architecture: layer number/size/type, activation function, </w:t>
+      </w:r>
+      <w:proofErr w:type="spellStart"/>
+      <w:r>
+        <w:rPr>
+          <w:color w:val="FF0000"/>
+        </w:rPr>
+        <w:t>etc</w:t>
+      </w:r>
+      <w:proofErr w:type="spellEnd"/>
+    </w:p>
+    <w:p>
+      <w:pPr>
+        <w:rPr>
+          <w:color w:val="FF0000"/>
+        </w:rPr>
+      </w:pPr>
+      <w:r>
+        <w:rPr>
+          <w:color w:val="FF0000"/>
+        </w:rPr>
+        <w:t xml:space="preserve">– Training objectives: loss function, optimizer, weight of each loss term, </w:t>
+      </w:r>
+      <w:proofErr w:type="spellStart"/>
+      <w:r>
+        <w:rPr>
+          <w:color w:val="FF0000"/>
+        </w:rPr>
+        <w:t>etc</w:t>
+      </w:r>
+      <w:proofErr w:type="spellEnd"/>
     </w:p>
     <w:p>
       <w:pPr>
@@ -1467,8 +1491,16 @@
         <w:rPr>
           <w:color w:val="FF0000"/>
         </w:rPr>
-        <w:t>distribution, etc</w:t>
-      </w:r>
+        <w:t xml:space="preserve">distribution, </w:t>
+      </w:r>
+      <w:proofErr w:type="spellStart"/>
+      <w:r>
+        <w:rPr>
+          <w:color w:val="FF0000"/>
+        </w:rPr>
+        <w:t>etc</w:t>
+      </w:r>
+      <w:proofErr w:type="spellEnd"/>
     </w:p>
     <w:p>
       <w:pPr>
@@ -1603,7 +1635,21 @@
         <w:rPr>
           <w:color w:val="70AD47" w:themeColor="accent6"/>
         </w:rPr>
-        <w:t xml:space="preserve">The data was labelled with ICD9_code_diagnosis_text: [list_of_symptoms]. The data did not use correct English Language rules.  An example of a </w:t>
+        <w:t>The data was labelled with ICD9_code_diagnosis_text: [</w:t>
+      </w:r>
+      <w:proofErr w:type="spellStart"/>
+      <w:r>
+        <w:rPr>
+          <w:color w:val="70AD47" w:themeColor="accent6"/>
+        </w:rPr>
+        <w:t>list_of_symptoms</w:t>
+      </w:r>
+      <w:proofErr w:type="spellEnd"/>
+      <w:r>
+        <w:rPr>
+          <w:color w:val="70AD47" w:themeColor="accent6"/>
+        </w:rPr>
+        <w:t xml:space="preserve">]. The data did not use correct English Language rules.  An example of a </w:t>
       </w:r>
       <w:r>
         <w:rPr>
@@ -1634,8 +1680,9 @@
           <w:sz w:val="16"/>
           <w:szCs w:val="16"/>
         </w:rPr>
-        <w:t>110244_Ocl crtd art wo infrct</w:t>
-      </w:r>
+        <w:t xml:space="preserve">110244_Ocl </w:t>
+      </w:r>
+      <w:proofErr w:type="spellStart"/>
       <w:r>
         <w:rPr>
           <w:rFonts w:ascii="Consolas" w:hAnsi="Consolas" w:cs="Consolas"/>
@@ -1643,8 +1690,9 @@
           <w:sz w:val="16"/>
           <w:szCs w:val="16"/>
         </w:rPr>
-        <w:t xml:space="preserve">: </w:t>
-      </w:r>
+        <w:t>crtd</w:t>
+      </w:r>
+      <w:proofErr w:type="spellEnd"/>
       <w:r>
         <w:rPr>
           <w:rFonts w:ascii="Consolas" w:hAnsi="Consolas" w:cs="Consolas"/>
@@ -1652,8 +1700,9 @@
           <w:sz w:val="16"/>
           <w:szCs w:val="16"/>
         </w:rPr>
-        <w:t>Gout NOS,</w:t>
-      </w:r>
+        <w:t xml:space="preserve"> art wo </w:t>
+      </w:r>
+      <w:proofErr w:type="spellStart"/>
       <w:r>
         <w:rPr>
           <w:rFonts w:ascii="Consolas" w:hAnsi="Consolas" w:cs="Consolas"/>
@@ -1661,8 +1710,9 @@
           <w:sz w:val="16"/>
           <w:szCs w:val="16"/>
         </w:rPr>
-        <w:t xml:space="preserve"> </w:t>
-      </w:r>
+        <w:t>infrct</w:t>
+      </w:r>
+      <w:proofErr w:type="spellEnd"/>
       <w:r>
         <w:rPr>
           <w:rFonts w:ascii="Consolas" w:hAnsi="Consolas" w:cs="Consolas"/>
@@ -1670,6 +1720,33 @@
           <w:sz w:val="16"/>
           <w:szCs w:val="16"/>
         </w:rPr>
+        <w:t xml:space="preserve">: </w:t>
+      </w:r>
+      <w:r>
+        <w:rPr>
+          <w:rFonts w:ascii="Consolas" w:hAnsi="Consolas" w:cs="Consolas"/>
+          <w:color w:val="000000" w:themeColor="text1"/>
+          <w:sz w:val="16"/>
+          <w:szCs w:val="16"/>
+        </w:rPr>
+        <w:t>Gout NOS,</w:t>
+      </w:r>
+      <w:r>
+        <w:rPr>
+          <w:rFonts w:ascii="Consolas" w:hAnsi="Consolas" w:cs="Consolas"/>
+          <w:color w:val="000000" w:themeColor="text1"/>
+          <w:sz w:val="16"/>
+          <w:szCs w:val="16"/>
+        </w:rPr>
+        <w:t xml:space="preserve"> </w:t>
+      </w:r>
+      <w:r>
+        <w:rPr>
+          <w:rFonts w:ascii="Consolas" w:hAnsi="Consolas" w:cs="Consolas"/>
+          <w:color w:val="000000" w:themeColor="text1"/>
+          <w:sz w:val="16"/>
+          <w:szCs w:val="16"/>
+        </w:rPr>
         <w:t>Old myocardial infarct.</w:t>
       </w:r>
     </w:p>
@@ -1730,7 +1807,49 @@
         <w:rPr>
           <w:color w:val="FF0000"/>
         </w:rPr>
-        <w:t>– Report the software and hardware implementation (What is your basic coding framework, PyTorch, Tensorflow, etc? What kind of CPU or GPU do you use?)</w:t>
+        <w:t xml:space="preserve">– Report the software and hardware implementation (What is your basic coding framework, </w:t>
+      </w:r>
+      <w:proofErr w:type="spellStart"/>
+      <w:r>
+        <w:rPr>
+          <w:color w:val="FF0000"/>
+        </w:rPr>
+        <w:t>PyTorch</w:t>
+      </w:r>
+      <w:proofErr w:type="spellEnd"/>
+      <w:r>
+        <w:rPr>
+          <w:color w:val="FF0000"/>
+        </w:rPr>
+        <w:t xml:space="preserve">, </w:t>
+      </w:r>
+      <w:proofErr w:type="spellStart"/>
+      <w:r>
+        <w:rPr>
+          <w:color w:val="FF0000"/>
+        </w:rPr>
+        <w:t>Tensorflow</w:t>
+      </w:r>
+      <w:proofErr w:type="spellEnd"/>
+      <w:r>
+        <w:rPr>
+          <w:color w:val="FF0000"/>
+        </w:rPr>
+        <w:t xml:space="preserve">, </w:t>
+      </w:r>
+      <w:proofErr w:type="spellStart"/>
+      <w:r>
+        <w:rPr>
+          <w:color w:val="FF0000"/>
+        </w:rPr>
+        <w:t>etc</w:t>
+      </w:r>
+      <w:proofErr w:type="spellEnd"/>
+      <w:r>
+        <w:rPr>
+          <w:color w:val="FF0000"/>
+        </w:rPr>
+        <w:t>? What kind of CPU or GPU do you use?)</w:t>
       </w:r>
     </w:p>
     <w:p>
@@ -1958,30 +2077,36 @@
         <w:rPr>
           <w:color w:val="70AD47" w:themeColor="accent6"/>
         </w:rPr>
-        <w:t xml:space="preserve">And step 5 coverts testing data from text to csv, the processes the test set into BioSentVec models and compares the input to our existing historic client base from the framework.  Link to code with in depth understanding of CDS framework implemented – </w:t>
-      </w:r>
-      <w:r>
-        <w:rPr>
-          <w:b/>
-          <w:bCs/>
-          <w:color w:val="70AD47" w:themeColor="accent6"/>
-        </w:rPr>
-        <w:t>ADD</w:t>
-      </w:r>
+        <w:t xml:space="preserve">And step 5 coverts testing data from text to csv, the processes the test set into </w:t>
+      </w:r>
+      <w:proofErr w:type="spellStart"/>
+      <w:r>
+        <w:rPr>
+          <w:color w:val="70AD47" w:themeColor="accent6"/>
+        </w:rPr>
+        <w:t>BioSentVec</w:t>
+      </w:r>
+      <w:proofErr w:type="spellEnd"/>
+      <w:r>
+        <w:rPr>
+          <w:color w:val="70AD47" w:themeColor="accent6"/>
+        </w:rPr>
+        <w:t xml:space="preserve"> models and compares the input to our existing historic client base from the framework. Link to code </w:t>
+      </w:r>
+      <w:hyperlink r:id="rId12" w:history="1">
+        <w:r>
+          <w:rPr>
+            <w:rStyle w:val="Hyperlink"/>
+          </w:rPr>
+          <w:t>https://github.com/Rezana20/bd4h-group-project/tree/main/project_draft/code</w:t>
+        </w:r>
+      </w:hyperlink>
       <w:r>
         <w:rPr>
           <w:color w:val="70AD47" w:themeColor="accent6"/>
         </w:rPr>
         <w:t xml:space="preserve"> </w:t>
       </w:r>
-      <w:r>
-        <w:rPr>
-          <w:b/>
-          <w:bCs/>
-          <w:color w:val="70AD47" w:themeColor="accent6"/>
-        </w:rPr>
-        <w:t>LINK</w:t>
-      </w:r>
     </w:p>
     <w:p>
       <w:pPr>
@@ -2005,7 +2130,14 @@
         <w:rPr>
           <w:color w:val="70AD47" w:themeColor="accent6"/>
         </w:rPr>
-        <w:t xml:space="preserve"> are contained in a environment</w:t>
+        <w:t xml:space="preserve"> are contained in a </w:t>
+      </w:r>
+      <w:proofErr w:type="spellStart"/>
+      <w:r>
+        <w:rPr>
+          <w:color w:val="70AD47" w:themeColor="accent6"/>
+        </w:rPr>
+        <w:t>environment</w:t>
       </w:r>
       <w:r>
         <w:rPr>
@@ -2013,6 +2145,7 @@
         </w:rPr>
         <w:t>.yml</w:t>
       </w:r>
+      <w:proofErr w:type="spellEnd"/>
       <w:r>
         <w:rPr>
           <w:color w:val="70AD47" w:themeColor="accent6"/>
@@ -2038,7 +2171,7 @@
         </w:rPr>
         <w:t xml:space="preserve">Download the below trained model from </w:t>
       </w:r>
-      <w:hyperlink r:id="rId12" w:history="1">
+      <w:hyperlink r:id="rId13" w:history="1">
         <w:r>
           <w:rPr>
             <w:rStyle w:val="Hyperlink"/>
@@ -2052,11 +2185,33 @@
         </w:rPr>
         <w:t xml:space="preserve"> “</w:t>
       </w:r>
-      <w:r>
-        <w:rPr>
-          <w:color w:val="70AD47" w:themeColor="accent6"/>
-        </w:rPr>
-        <w:t>BioSentVec model 21GB (700dim, trained on PubMed+MIMIC-III)</w:t>
+      <w:proofErr w:type="spellStart"/>
+      <w:r>
+        <w:rPr>
+          <w:color w:val="70AD47" w:themeColor="accent6"/>
+        </w:rPr>
+        <w:t>BioSentVec</w:t>
+      </w:r>
+      <w:proofErr w:type="spellEnd"/>
+      <w:r>
+        <w:rPr>
+          <w:color w:val="70AD47" w:themeColor="accent6"/>
+        </w:rPr>
+        <w:t xml:space="preserve"> model 21GB (700dim, trained on </w:t>
+      </w:r>
+      <w:proofErr w:type="spellStart"/>
+      <w:r>
+        <w:rPr>
+          <w:color w:val="70AD47" w:themeColor="accent6"/>
+        </w:rPr>
+        <w:t>PubMed+MIMIC-III</w:t>
+      </w:r>
+      <w:proofErr w:type="spellEnd"/>
+      <w:r>
+        <w:rPr>
+          <w:color w:val="70AD47" w:themeColor="accent6"/>
+        </w:rPr>
+        <w:t>)</w:t>
       </w:r>
       <w:r>
         <w:rPr>
@@ -2125,7 +2280,21 @@
         <w:rPr>
           <w:color w:val="FF0000"/>
         </w:rPr>
-        <w:t>– specific numbers (accuracy, AUC, RMSE, etc)</w:t>
+        <w:t xml:space="preserve">– specific numbers (accuracy, AUC, RMSE, </w:t>
+      </w:r>
+      <w:proofErr w:type="spellStart"/>
+      <w:r>
+        <w:rPr>
+          <w:color w:val="FF0000"/>
+        </w:rPr>
+        <w:t>etc</w:t>
+      </w:r>
+      <w:proofErr w:type="spellEnd"/>
+      <w:r>
+        <w:rPr>
+          <w:color w:val="FF0000"/>
+        </w:rPr>
+        <w:t>)</w:t>
       </w:r>
     </w:p>
     <w:p>
@@ -2151,7 +2320,21 @@
         <w:rPr>
           <w:color w:val="FF0000"/>
         </w:rPr>
-        <w:t>annotation or label of sample pictures, etc) Comparison with the hypothesis and results from the original paper.</w:t>
+        <w:t xml:space="preserve">annotation or label of sample pictures, </w:t>
+      </w:r>
+      <w:proofErr w:type="spellStart"/>
+      <w:r>
+        <w:rPr>
+          <w:color w:val="FF0000"/>
+        </w:rPr>
+        <w:t>etc</w:t>
+      </w:r>
+      <w:proofErr w:type="spellEnd"/>
+      <w:r>
+        <w:rPr>
+          <w:color w:val="FF0000"/>
+        </w:rPr>
+        <w:t>) Comparison with the hypothesis and results from the original paper.</w:t>
       </w:r>
     </w:p>
     <w:p/>
@@ -2234,19 +2417,7 @@
         <w:rPr>
           <w:color w:val="000000" w:themeColor="text1"/>
         </w:rPr>
-        <w:t>The similarity equation was not simple to understand as they used the words cosine similarity but implemented their own variation of what we understand by this (</w:t>
-      </w:r>
-      <w:r>
-        <w:rPr>
-          <w:color w:val="000000" w:themeColor="text1"/>
-        </w:rPr>
-        <w:t xml:space="preserve">Similarity = (A.B) / (||A||.||B||) </w:t>
-      </w:r>
-      <w:r>
-        <w:rPr>
-          <w:color w:val="000000" w:themeColor="text1"/>
-        </w:rPr>
-        <w:t>)</w:t>
+        <w:t>The similarity equation was not simple to understand as they used the words cosine similarity but implemented their own variation of what we understand by this (Similarity = (A.B) / (||A||.||B||) )</w:t>
       </w:r>
     </w:p>
     <w:p>
@@ -2282,13 +2453,7 @@
         <w:rPr>
           <w:color w:val="000000" w:themeColor="text1"/>
         </w:rPr>
-        <w:t>Although they had code it was not written using good software engineering principals making it fairly hard to read and understand and having the code posed zero advantage to our implementatio</w:t>
-      </w:r>
-      <w:r>
-        <w:rPr>
-          <w:color w:val="000000" w:themeColor="text1"/>
-        </w:rPr>
-        <w:t>n</w:t>
+        <w:t>Although they had code it was not written using good software engineering principals making it fairly hard to read and understand and having the code posed zero advantage to our implementation</w:t>
       </w:r>
     </w:p>
     <w:p>
@@ -2339,7 +2504,21 @@
         <w:rPr>
           <w:color w:val="FF0000"/>
         </w:rPr>
-        <w:t>• Describe “What was easy” and “What was difficult”during the reproduction.</w:t>
+        <w:t xml:space="preserve">• Describe “What was easy” and “What was </w:t>
+      </w:r>
+      <w:proofErr w:type="spellStart"/>
+      <w:r>
+        <w:rPr>
+          <w:color w:val="FF0000"/>
+        </w:rPr>
+        <w:t>difficult”during</w:t>
+      </w:r>
+      <w:proofErr w:type="spellEnd"/>
+      <w:r>
+        <w:rPr>
+          <w:color w:val="FF0000"/>
+        </w:rPr>
+        <w:t xml:space="preserve"> the reproduction.</w:t>
       </w:r>
     </w:p>
     <w:p>
@@ -2403,7 +2582,21 @@
         <w:rPr>
           <w:color w:val="000000" w:themeColor="text1"/>
         </w:rPr>
-        <w:t>you should upskill on Cython so you could understand how to read their approach. You should also refer to our ReadMe as an example of how to share the contents of your code in more detail to provide success in re-use.</w:t>
+        <w:t xml:space="preserve">you should upskill on </w:t>
+      </w:r>
+      <w:proofErr w:type="spellStart"/>
+      <w:r>
+        <w:rPr>
+          <w:color w:val="000000" w:themeColor="text1"/>
+        </w:rPr>
+        <w:t>Cython</w:t>
+      </w:r>
+      <w:proofErr w:type="spellEnd"/>
+      <w:r>
+        <w:rPr>
+          <w:color w:val="000000" w:themeColor="text1"/>
+        </w:rPr>
+        <w:t xml:space="preserve"> so you could understand how to read their approach. You should also refer to our ReadMe as an example of how to share the contents of your code in more detail to provide success in re-use.</w:t>
       </w:r>
     </w:p>
     <w:p>
@@ -2426,7 +2619,39 @@
         <w:pStyle w:val="NumberedList"/>
       </w:pPr>
       <w:r>
-        <w:t xml:space="preserve">Joyner, D. A., Ashby, W., Irish, L., Lam, Y., Langston, J., Lupiani, I., Lustig, M., Pettoruto, P., Sheahen, D., Smiley, A., Bruckman, A., &amp; Goel, A. (2016). Graders as Meta-Reviewers: Simultaneously Scaling and Improving Expert Evaluation for Large Online Classrooms. In </w:t>
+        <w:t xml:space="preserve">Joyner, D. A., Ashby, W., Irish, L., Lam, Y., Langston, J., </w:t>
+      </w:r>
+      <w:proofErr w:type="spellStart"/>
+      <w:r>
+        <w:t>Lupiani</w:t>
+      </w:r>
+      <w:proofErr w:type="spellEnd"/>
+      <w:r>
+        <w:t xml:space="preserve">, I., Lustig, M., </w:t>
+      </w:r>
+      <w:proofErr w:type="spellStart"/>
+      <w:r>
+        <w:t>Pettoruto</w:t>
+      </w:r>
+      <w:proofErr w:type="spellEnd"/>
+      <w:r>
+        <w:t xml:space="preserve">, P., </w:t>
+      </w:r>
+      <w:proofErr w:type="spellStart"/>
+      <w:r>
+        <w:t>Sheahen</w:t>
+      </w:r>
+      <w:proofErr w:type="spellEnd"/>
+      <w:r>
+        <w:t xml:space="preserve">, D., Smiley, A., </w:t>
+      </w:r>
+      <w:proofErr w:type="spellStart"/>
+      <w:r>
+        <w:t>Bruckman</w:t>
+      </w:r>
+      <w:proofErr w:type="spellEnd"/>
+      <w:r>
+        <w:t xml:space="preserve">, A., &amp; Goel, A. (2016). Graders as Meta-Reviewers: Simultaneously Scaling and Improving Expert Evaluation for Large Online Classrooms. In </w:t>
       </w:r>
       <w:r>
         <w:rPr>
@@ -2454,12 +2679,12 @@
     </w:p>
     <w:p/>
     <w:sectPr>
-      <w:headerReference w:type="even" r:id="rId13"/>
-      <w:headerReference w:type="default" r:id="rId14"/>
-      <w:footerReference w:type="even" r:id="rId15"/>
-      <w:footerReference w:type="default" r:id="rId16"/>
-      <w:headerReference w:type="first" r:id="rId17"/>
-      <w:footerReference w:type="first" r:id="rId18"/>
+      <w:headerReference w:type="even" r:id="rId14"/>
+      <w:headerReference w:type="default" r:id="rId15"/>
+      <w:footerReference w:type="even" r:id="rId16"/>
+      <w:footerReference w:type="default" r:id="rId17"/>
+      <w:headerReference w:type="first" r:id="rId18"/>
+      <w:footerReference w:type="first" r:id="rId19"/>
       <w:pgSz w:w="12240" w:h="15840"/>
       <w:pgMar w:top="1440" w:right="2160" w:bottom="2160" w:left="2160" w:header="720" w:footer="1498" w:gutter="0"/>
       <w:cols w:space="720"/>

</xml_diff>